<commit_message>
Linux Filter and Control Operators Doc Created
</commit_message>
<xml_diff>
--- a/network-basics/My_Notes.docx
+++ b/network-basics/My_Notes.docx
@@ -282,6 +282,178 @@
           <w:lang w:val="en-US"/>
         </w:rPr>
         <w:t>192-223</w:t>
+      </w:r>
+    </w:p>
+    <w:p>
+      <w:pPr>
+        <w:rPr>
+          <w:lang w:val="en-US"/>
+        </w:rPr>
+      </w:pPr>
+      <w:r>
+        <w:rPr>
+          <w:b/>
+          <w:bCs/>
+          <w:lang w:val="en-US"/>
+        </w:rPr>
+        <w:t>Ex:</w:t>
+      </w:r>
+      <w:r>
+        <w:rPr>
+          <w:lang w:val="en-US"/>
+        </w:rPr>
+        <w:t xml:space="preserve"> </w:t>
+      </w:r>
+      <w:r>
+        <w:rPr>
+          <w:lang w:val="en-US"/>
+        </w:rPr>
+        <w:t>The network address of 172.16.0.0/19 provides how many subnets and hosts?</w:t>
+      </w:r>
+    </w:p>
+    <w:p>
+      <w:pPr>
+        <w:rPr>
+          <w:b/>
+          <w:bCs/>
+          <w:lang w:val="en-US"/>
+        </w:rPr>
+      </w:pPr>
+      <w:r>
+        <w:rPr>
+          <w:b/>
+          <w:bCs/>
+          <w:lang w:val="en-US"/>
+        </w:rPr>
+        <w:t xml:space="preserve">Answer: </w:t>
+      </w:r>
+    </w:p>
+    <w:p>
+      <w:pPr>
+        <w:rPr>
+          <w:lang w:val="en-US"/>
+        </w:rPr>
+      </w:pPr>
+      <w:r>
+        <w:rPr>
+          <w:lang w:val="en-US"/>
+        </w:rPr>
+        <w:t>Firstly, we look 172 and it is between 128-191 so this is Class B Network.</w:t>
+      </w:r>
+    </w:p>
+    <w:p>
+      <w:pPr>
+        <w:rPr>
+          <w:lang w:val="en-US"/>
+        </w:rPr>
+      </w:pPr>
+      <w:r>
+        <w:rPr>
+          <w:lang w:val="en-US"/>
+        </w:rPr>
+        <w:t xml:space="preserve">CIDR=19 it means there will be 19 bits in Binary networking; </w:t>
+      </w:r>
+    </w:p>
+    <w:p>
+      <w:pPr>
+        <w:rPr>
+          <w:lang w:val="en-US"/>
+        </w:rPr>
+      </w:pPr>
+      <w:r>
+        <w:rPr>
+          <w:lang w:val="en-US"/>
+        </w:rPr>
+        <w:t xml:space="preserve">11111111.11111111.11100000.00000000 </w:t>
+      </w:r>
+      <w:r>
+        <w:rPr>
+          <w:lang w:val="en-US"/>
+        </w:rPr>
+        <w:sym w:font="Wingdings" w:char="F0E8"/>
+      </w:r>
+      <w:r>
+        <w:rPr>
+          <w:lang w:val="en-US"/>
+        </w:rPr>
+        <w:t>Total 19 number 1 available.</w:t>
+      </w:r>
+    </w:p>
+    <w:p>
+      <w:pPr>
+        <w:rPr>
+          <w:lang w:val="en-US"/>
+        </w:rPr>
+      </w:pPr>
+      <w:r>
+        <w:rPr>
+          <w:lang w:val="en-US"/>
+        </w:rPr>
+        <w:t xml:space="preserve">     N                 </w:t>
+      </w:r>
+      <w:proofErr w:type="spellStart"/>
+      <w:r>
+        <w:rPr>
+          <w:lang w:val="en-US"/>
+        </w:rPr>
+        <w:t>N</w:t>
+      </w:r>
+      <w:proofErr w:type="spellEnd"/>
+      <w:r>
+        <w:rPr>
+          <w:lang w:val="en-US"/>
+        </w:rPr>
+        <w:t xml:space="preserve">                3</w:t>
+      </w:r>
+      <w:r>
+        <w:rPr>
+          <w:lang w:val="en-US"/>
+        </w:rPr>
+        <w:sym w:font="Wingdings" w:char="F0E0"/>
+      </w:r>
+      <w:r>
+        <w:rPr>
+          <w:lang w:val="en-US"/>
+        </w:rPr>
+        <w:t xml:space="preserve">1 and 13 </w:t>
+      </w:r>
+      <w:r>
+        <w:rPr>
+          <w:lang w:val="en-US"/>
+        </w:rPr>
+        <w:sym w:font="Wingdings" w:char="F0E0"/>
+      </w:r>
+      <w:r>
+        <w:rPr>
+          <w:lang w:val="en-US"/>
+        </w:rPr>
+        <w:t>0 available.</w:t>
+      </w:r>
+    </w:p>
+    <w:p>
+      <w:pPr>
+        <w:rPr>
+          <w:lang w:val="en-US"/>
+        </w:rPr>
+      </w:pPr>
+      <w:r>
+        <w:rPr>
+          <w:lang w:val="en-US"/>
+        </w:rPr>
+        <w:t>2^3=8 Subnets     2^13-2(reserved IP) = 8190 Hosts</w:t>
+      </w:r>
+    </w:p>
+    <w:p>
+      <w:pPr>
+        <w:rPr>
+          <w:lang w:val="en-US"/>
+        </w:rPr>
+      </w:pPr>
+      <w:r>
+        <w:rPr>
+          <w:lang w:val="en-US"/>
+        </w:rPr>
+        <w:t xml:space="preserve"> </w:t>
       </w:r>
     </w:p>
     <w:p>
@@ -1813,6 +1985,7 @@
           <w:szCs w:val="24"/>
           <w:lang w:val="en-US"/>
         </w:rPr>
+        <w:lastRenderedPageBreak/>
         <w:t>scp</w:t>
       </w:r>
       <w:proofErr w:type="spellEnd"/>
@@ -2002,34 +2175,7 @@
           <w:szCs w:val="24"/>
           <w:lang w:val="en-US"/>
         </w:rPr>
-        <w:t xml:space="preserve">Copy the </w:t>
-      </w:r>
-      <w:r>
-        <w:rPr>
-          <w:rFonts w:cstheme="minorHAnsi"/>
-          <w:sz w:val="24"/>
-          <w:szCs w:val="24"/>
-          <w:lang w:val="en-US"/>
-        </w:rPr>
-        <w:t>readm</w:t>
-      </w:r>
-      <w:r>
-        <w:rPr>
-          <w:rFonts w:cstheme="minorHAnsi"/>
-          <w:sz w:val="24"/>
-          <w:szCs w:val="24"/>
-          <w:lang w:val="en-US"/>
-        </w:rPr>
-        <w:t xml:space="preserve">.txt file from </w:t>
-      </w:r>
-      <w:r>
-        <w:rPr>
-          <w:rFonts w:cstheme="minorHAnsi"/>
-          <w:sz w:val="24"/>
-          <w:szCs w:val="24"/>
-          <w:lang w:val="en-US"/>
-        </w:rPr>
-        <w:t xml:space="preserve">my local </w:t>
+        <w:t xml:space="preserve">Copy the readm.txt file from my local </w:t>
       </w:r>
       <w:r>
         <w:rPr>
@@ -2293,6 +2439,17 @@
         </w:rPr>
         <w:t xml:space="preserve"> Curl copy only the type data, widget get some secret character behind. Better to use curl for copy information on the website.</w:t>
       </w:r>
+    </w:p>
+    <w:p>
+      <w:pPr>
+        <w:pStyle w:val="ListParagraph"/>
+        <w:rPr>
+          <w:rFonts w:cstheme="minorHAnsi"/>
+          <w:sz w:val="24"/>
+          <w:szCs w:val="24"/>
+          <w:lang w:val="en-US"/>
+        </w:rPr>
+      </w:pPr>
     </w:p>
     <w:p>
       <w:pPr>

</xml_diff>

<commit_message>
Documents created and updated
</commit_message>
<xml_diff>
--- a/network-basics/My_Notes.docx
+++ b/network-basics/My_Notes.docx
@@ -38,6 +38,66 @@
           <w:lang w:val="en-US"/>
         </w:rPr>
         <w:t>NETWORKS NOTES:</w:t>
+      </w:r>
+    </w:p>
+    <w:p>
+      <w:pPr>
+        <w:jc w:val="center"/>
+        <w:rPr>
+          <w:rFonts w:ascii="Bahnschrift SemiBold SemiConden" w:hAnsi="Bahnschrift SemiBold SemiConden"/>
+          <w:b/>
+          <w:bCs/>
+          <w:color w:val="FF0000"/>
+          <w:sz w:val="28"/>
+          <w:szCs w:val="28"/>
+          <w:lang w:val="en-US"/>
+        </w:rPr>
+      </w:pPr>
+      <w:r>
+        <w:rPr>
+          <w:rFonts w:ascii="Bahnschrift SemiBold SemiConden" w:hAnsi="Bahnschrift SemiBold SemiConden"/>
+          <w:b/>
+          <w:bCs/>
+          <w:color w:val="FF0000"/>
+          <w:sz w:val="28"/>
+          <w:szCs w:val="28"/>
+          <w:lang w:val="en-US"/>
+        </w:rPr>
+        <w:drawing>
+          <wp:inline distT="0" distB="0" distL="0" distR="0" wp14:anchorId="12C091F9" wp14:editId="1F3848E1">
+            <wp:extent cx="5731510" cy="1609725"/>
+            <wp:effectExtent l="0" t="0" r="2540" b="9525"/>
+            <wp:docPr id="3" name="Picture 3"/>
+            <wp:cNvGraphicFramePr>
+              <a:graphicFrameLocks xmlns:a="http://schemas.openxmlformats.org/drawingml/2006/main" noChangeAspect="1"/>
+            </wp:cNvGraphicFramePr>
+            <a:graphic xmlns:a="http://schemas.openxmlformats.org/drawingml/2006/main">
+              <a:graphicData uri="http://schemas.openxmlformats.org/drawingml/2006/picture">
+                <pic:pic xmlns:pic="http://schemas.openxmlformats.org/drawingml/2006/picture">
+                  <pic:nvPicPr>
+                    <pic:cNvPr id="1" name=""/>
+                    <pic:cNvPicPr/>
+                  </pic:nvPicPr>
+                  <pic:blipFill>
+                    <a:blip r:embed="rId5"/>
+                    <a:stretch>
+                      <a:fillRect/>
+                    </a:stretch>
+                  </pic:blipFill>
+                  <pic:spPr>
+                    <a:xfrm>
+                      <a:off x="0" y="0"/>
+                      <a:ext cx="5731510" cy="1609725"/>
+                    </a:xfrm>
+                    <a:prstGeom prst="rect">
+                      <a:avLst/>
+                    </a:prstGeom>
+                  </pic:spPr>
+                </pic:pic>
+              </a:graphicData>
+            </a:graphic>
+          </wp:inline>
+        </w:drawing>
       </w:r>
     </w:p>
     <w:p>
@@ -362,6 +422,144 @@
       </w:pPr>
       <w:r>
         <w:rPr>
+          <w:noProof/>
+          <w:lang w:val="en-US"/>
+        </w:rPr>
+        <mc:AlternateContent>
+          <mc:Choice Requires="wps">
+            <w:drawing>
+              <wp:anchor distT="0" distB="0" distL="114300" distR="114300" simplePos="0" relativeHeight="251660288" behindDoc="0" locked="0" layoutInCell="1" allowOverlap="1" wp14:anchorId="39CF4AD3" wp14:editId="1AF910EC">
+                <wp:simplePos x="0" y="0"/>
+                <wp:positionH relativeFrom="column">
+                  <wp:posOffset>2029460</wp:posOffset>
+                </wp:positionH>
+                <wp:positionV relativeFrom="paragraph">
+                  <wp:posOffset>148648</wp:posOffset>
+                </wp:positionV>
+                <wp:extent cx="0" cy="200891"/>
+                <wp:effectExtent l="76200" t="0" r="57150" b="66040"/>
+                <wp:wrapNone/>
+                <wp:docPr id="2" name="Straight Arrow Connector 2"/>
+                <wp:cNvGraphicFramePr/>
+                <a:graphic xmlns:a="http://schemas.openxmlformats.org/drawingml/2006/main">
+                  <a:graphicData uri="http://schemas.microsoft.com/office/word/2010/wordprocessingShape">
+                    <wps:wsp>
+                      <wps:cNvCnPr/>
+                      <wps:spPr>
+                        <a:xfrm>
+                          <a:off x="0" y="0"/>
+                          <a:ext cx="0" cy="200891"/>
+                        </a:xfrm>
+                        <a:prstGeom prst="straightConnector1">
+                          <a:avLst/>
+                        </a:prstGeom>
+                        <a:ln>
+                          <a:tailEnd type="triangle"/>
+                        </a:ln>
+                      </wps:spPr>
+                      <wps:style>
+                        <a:lnRef idx="1">
+                          <a:schemeClr val="accent1"/>
+                        </a:lnRef>
+                        <a:fillRef idx="0">
+                          <a:schemeClr val="accent1"/>
+                        </a:fillRef>
+                        <a:effectRef idx="0">
+                          <a:schemeClr val="accent1"/>
+                        </a:effectRef>
+                        <a:fontRef idx="minor">
+                          <a:schemeClr val="tx1"/>
+                        </a:fontRef>
+                      </wps:style>
+                      <wps:bodyPr/>
+                    </wps:wsp>
+                  </a:graphicData>
+                </a:graphic>
+              </wp:anchor>
+            </w:drawing>
+          </mc:Choice>
+          <mc:Fallback>
+            <w:pict>
+              <v:shapetype w14:anchorId="3899A118" id="_x0000_t32" coordsize="21600,21600" o:spt="32" o:oned="t" path="m,l21600,21600e" filled="f">
+                <v:path arrowok="t" fillok="f" o:connecttype="none"/>
+                <o:lock v:ext="edit" shapetype="t"/>
+              </v:shapetype>
+              <v:shape id="Straight Arrow Connector 2" o:spid="_x0000_s1026" type="#_x0000_t32" style="position:absolute;margin-left:159.8pt;margin-top:11.7pt;width:0;height:15.8pt;z-index:251660288;visibility:visible;mso-wrap-style:square;mso-wrap-distance-left:9pt;mso-wrap-distance-top:0;mso-wrap-distance-right:9pt;mso-wrap-distance-bottom:0;mso-position-horizontal:absolute;mso-position-horizontal-relative:text;mso-position-vertical:absolute;mso-position-vertical-relative:text" o:gfxdata="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" strokecolor="#4472c4 [3204]" strokeweight=".5pt">
+                <v:stroke endarrow="block" joinstyle="miter"/>
+              </v:shape>
+            </w:pict>
+          </mc:Fallback>
+        </mc:AlternateContent>
+      </w:r>
+      <w:r>
+        <w:rPr>
+          <w:noProof/>
+          <w:lang w:val="en-US"/>
+        </w:rPr>
+        <mc:AlternateContent>
+          <mc:Choice Requires="wps">
+            <w:drawing>
+              <wp:anchor distT="0" distB="0" distL="114300" distR="114300" simplePos="0" relativeHeight="251659264" behindDoc="0" locked="0" layoutInCell="1" allowOverlap="1" wp14:anchorId="40B45837" wp14:editId="4AED94F8">
+                <wp:simplePos x="0" y="0"/>
+                <wp:positionH relativeFrom="column">
+                  <wp:posOffset>1336964</wp:posOffset>
+                </wp:positionH>
+                <wp:positionV relativeFrom="paragraph">
+                  <wp:posOffset>162733</wp:posOffset>
+                </wp:positionV>
+                <wp:extent cx="110836" cy="145473"/>
+                <wp:effectExtent l="0" t="0" r="60960" b="64135"/>
+                <wp:wrapNone/>
+                <wp:docPr id="1" name="Straight Arrow Connector 1"/>
+                <wp:cNvGraphicFramePr/>
+                <a:graphic xmlns:a="http://schemas.openxmlformats.org/drawingml/2006/main">
+                  <a:graphicData uri="http://schemas.microsoft.com/office/word/2010/wordprocessingShape">
+                    <wps:wsp>
+                      <wps:cNvCnPr/>
+                      <wps:spPr>
+                        <a:xfrm>
+                          <a:off x="0" y="0"/>
+                          <a:ext cx="110836" cy="145473"/>
+                        </a:xfrm>
+                        <a:prstGeom prst="straightConnector1">
+                          <a:avLst/>
+                        </a:prstGeom>
+                        <a:ln>
+                          <a:tailEnd type="triangle"/>
+                        </a:ln>
+                      </wps:spPr>
+                      <wps:style>
+                        <a:lnRef idx="1">
+                          <a:schemeClr val="accent1"/>
+                        </a:lnRef>
+                        <a:fillRef idx="0">
+                          <a:schemeClr val="accent1"/>
+                        </a:fillRef>
+                        <a:effectRef idx="0">
+                          <a:schemeClr val="accent1"/>
+                        </a:effectRef>
+                        <a:fontRef idx="minor">
+                          <a:schemeClr val="tx1"/>
+                        </a:fontRef>
+                      </wps:style>
+                      <wps:bodyPr/>
+                    </wps:wsp>
+                  </a:graphicData>
+                </a:graphic>
+              </wp:anchor>
+            </w:drawing>
+          </mc:Choice>
+          <mc:Fallback>
+            <w:pict>
+              <v:shape w14:anchorId="52CBF67F" id="Straight Arrow Connector 1" o:spid="_x0000_s1026" type="#_x0000_t32" style="position:absolute;margin-left:105.25pt;margin-top:12.8pt;width:8.75pt;height:11.45pt;z-index:251659264;visibility:visible;mso-wrap-style:square;mso-wrap-distance-left:9pt;mso-wrap-distance-top:0;mso-wrap-distance-right:9pt;mso-wrap-distance-bottom:0;mso-position-horizontal:absolute;mso-position-horizontal-relative:text;mso-position-vertical:absolute;mso-position-vertical-relative:text" o:gfxdata="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" strokecolor="#4472c4 [3204]" strokeweight=".5pt">
+                <v:stroke endarrow="block" joinstyle="miter"/>
+              </v:shape>
+            </w:pict>
+          </mc:Fallback>
+        </mc:AlternateContent>
+      </w:r>
+      <w:r>
+        <w:rPr>
           <w:lang w:val="en-US"/>
         </w:rPr>
         <w:t xml:space="preserve">11111111.11111111.11100000.00000000 </w:t>
@@ -376,7 +574,7 @@
         <w:rPr>
           <w:lang w:val="en-US"/>
         </w:rPr>
-        <w:t>Total 19 number 1 available.</w:t>
+        <w:t>Number of “1” is 19 here. Binary of IP is this.</w:t>
       </w:r>
     </w:p>
     <w:p>
@@ -1505,6 +1703,7 @@
           <w:szCs w:val="24"/>
           <w:lang w:val="en-US"/>
         </w:rPr>
+        <w:lastRenderedPageBreak/>
         <w:t>ftp</w:t>
       </w:r>
       <w:r>
@@ -1575,86 +1774,6 @@
           <w:lang w:val="en-US"/>
         </w:rPr>
       </w:pPr>
-      <w:hyperlink r:id="rId5" w:history="1">
-        <w:r>
-          <w:rPr>
-            <w:rStyle w:val="Hyperlink"/>
-            <w:rFonts w:cstheme="minorHAnsi"/>
-            <w:b/>
-            <w:bCs/>
-            <w:sz w:val="24"/>
-            <w:szCs w:val="24"/>
-            <w:lang w:val="en-US"/>
-          </w:rPr>
-          <w:t>ftp.gnu.org</w:t>
-        </w:r>
-      </w:hyperlink>
-      <w:r>
-        <w:rPr>
-          <w:rFonts w:cstheme="minorHAnsi"/>
-          <w:b/>
-          <w:bCs/>
-          <w:sz w:val="24"/>
-          <w:szCs w:val="24"/>
-          <w:lang w:val="en-US"/>
-        </w:rPr>
-        <w:t xml:space="preserve">  </w:t>
-      </w:r>
-      <w:r>
-        <w:rPr>
-          <w:rFonts w:cstheme="minorHAnsi"/>
-          <w:b/>
-          <w:bCs/>
-          <w:sz w:val="24"/>
-          <w:szCs w:val="24"/>
-          <w:lang w:val="en-US"/>
-        </w:rPr>
-        <w:sym w:font="Wingdings" w:char="F0E8"/>
-      </w:r>
-      <w:r>
-        <w:rPr>
-          <w:rFonts w:cstheme="minorHAnsi"/>
-          <w:b/>
-          <w:bCs/>
-          <w:sz w:val="24"/>
-          <w:szCs w:val="24"/>
-          <w:lang w:val="en-US"/>
-        </w:rPr>
-        <w:t xml:space="preserve"> </w:t>
-      </w:r>
-      <w:r>
-        <w:rPr>
-          <w:rFonts w:cstheme="minorHAnsi"/>
-          <w:sz w:val="24"/>
-          <w:szCs w:val="24"/>
-          <w:lang w:val="en-US"/>
-        </w:rPr>
-        <w:t>Connect to the gnu.org ftp server</w:t>
-      </w:r>
-    </w:p>
-    <w:p>
-      <w:pPr>
-        <w:pStyle w:val="ListParagraph"/>
-        <w:rPr>
-          <w:rFonts w:cstheme="minorHAnsi"/>
-          <w:b/>
-          <w:bCs/>
-          <w:sz w:val="24"/>
-          <w:szCs w:val="24"/>
-          <w:lang w:val="en-US"/>
-        </w:rPr>
-      </w:pPr>
-      <w:r>
-        <w:rPr>
-          <w:rFonts w:cstheme="minorHAnsi"/>
-          <w:b/>
-          <w:bCs/>
-          <w:sz w:val="24"/>
-          <w:szCs w:val="24"/>
-          <w:lang w:val="en-US"/>
-        </w:rPr>
-        <w:t xml:space="preserve">open </w:t>
-      </w:r>
       <w:hyperlink r:id="rId6" w:history="1">
         <w:r>
           <w:rPr>
@@ -1678,6 +1797,86 @@
           <w:szCs w:val="24"/>
           <w:lang w:val="en-US"/>
         </w:rPr>
+        <w:t xml:space="preserve">  </w:t>
+      </w:r>
+      <w:r>
+        <w:rPr>
+          <w:rFonts w:cstheme="minorHAnsi"/>
+          <w:b/>
+          <w:bCs/>
+          <w:sz w:val="24"/>
+          <w:szCs w:val="24"/>
+          <w:lang w:val="en-US"/>
+        </w:rPr>
+        <w:sym w:font="Wingdings" w:char="F0E8"/>
+      </w:r>
+      <w:r>
+        <w:rPr>
+          <w:rFonts w:cstheme="minorHAnsi"/>
+          <w:b/>
+          <w:bCs/>
+          <w:sz w:val="24"/>
+          <w:szCs w:val="24"/>
+          <w:lang w:val="en-US"/>
+        </w:rPr>
+        <w:t xml:space="preserve"> </w:t>
+      </w:r>
+      <w:r>
+        <w:rPr>
+          <w:rFonts w:cstheme="minorHAnsi"/>
+          <w:sz w:val="24"/>
+          <w:szCs w:val="24"/>
+          <w:lang w:val="en-US"/>
+        </w:rPr>
+        <w:t>Connect to the gnu.org ftp server</w:t>
+      </w:r>
+    </w:p>
+    <w:p>
+      <w:pPr>
+        <w:pStyle w:val="ListParagraph"/>
+        <w:rPr>
+          <w:rFonts w:cstheme="minorHAnsi"/>
+          <w:b/>
+          <w:bCs/>
+          <w:sz w:val="24"/>
+          <w:szCs w:val="24"/>
+          <w:lang w:val="en-US"/>
+        </w:rPr>
+      </w:pPr>
+      <w:r>
+        <w:rPr>
+          <w:rFonts w:cstheme="minorHAnsi"/>
+          <w:b/>
+          <w:bCs/>
+          <w:sz w:val="24"/>
+          <w:szCs w:val="24"/>
+          <w:lang w:val="en-US"/>
+        </w:rPr>
+        <w:t xml:space="preserve">open </w:t>
+      </w:r>
+      <w:hyperlink r:id="rId7" w:history="1">
+        <w:r>
+          <w:rPr>
+            <w:rStyle w:val="Hyperlink"/>
+            <w:rFonts w:cstheme="minorHAnsi"/>
+            <w:b/>
+            <w:bCs/>
+            <w:sz w:val="24"/>
+            <w:szCs w:val="24"/>
+            <w:lang w:val="en-US"/>
+          </w:rPr>
+          <w:t>ftp.gnu.org</w:t>
+        </w:r>
+      </w:hyperlink>
+      <w:r>
+        <w:rPr>
+          <w:rFonts w:cstheme="minorHAnsi"/>
+          <w:b/>
+          <w:bCs/>
+          <w:sz w:val="24"/>
+          <w:szCs w:val="24"/>
+          <w:lang w:val="en-US"/>
+        </w:rPr>
         <w:t xml:space="preserve"> :</w:t>
       </w:r>
       <w:r>
@@ -1985,7 +2184,6 @@
           <w:szCs w:val="24"/>
           <w:lang w:val="en-US"/>
         </w:rPr>
-        <w:lastRenderedPageBreak/>
         <w:t>scp</w:t>
       </w:r>
       <w:proofErr w:type="spellEnd"/>

</xml_diff>